<commit_message>
GDesign, pdf almost finished
</commit_message>
<xml_diff>
--- a/Game Design/Final Assigment/Game Description.docx
+++ b/Game Design/Final Assigment/Game Description.docx
@@ -33,7 +33,22 @@
       </w:pPr>
       <w:r>
         <w:rPr/>
-        <w:t>You managed to enter to a closed supermarket to steal some stuff that you really want. The more stuff you manage to steal the better. You can’t take everything you want in one go, so you would have to go back to the entrance several times to leave the stuff you have stolen. You will be able to use some of the shopping carts to carry more objects in your way. In order to get the stuff you will have to shake it for a few seconds until you see what is in there. There is limit time until the stores open again, so you will have to be faster. If you don’t manage to escape in time you will loose everything.</w:t>
+        <w:t xml:space="preserve">You managed to enter to a closed supermarket to steal some stuff that you really want. The more stuff you manage to steal the better. You can’t take everything you want in one go, so you would have to go back to the entrance several times to leave the stuff you have stolen. You will be able to use some </w:t>
+      </w:r>
+      <w:r>
+        <w:rPr>
+          <w:rFonts w:eastAsia="NSimSun" w:cs="Lucida Sans"/>
+          <w:color w:val="auto"/>
+          <w:kern w:val="2"/>
+          <w:sz w:val="24"/>
+          <w:szCs w:val="24"/>
+          <w:lang w:val="en-GB" w:eastAsia="zh-CN" w:bidi="hi-IN"/>
+        </w:rPr>
+        <w:t>backpacks that you might find inside</w:t>
+      </w:r>
+      <w:r>
+        <w:rPr/>
+        <w:t xml:space="preserve"> to carry more objects in your way. In order to get the stuff, you will have to shake it for a few seconds until you see what is in there. There is limit time until the stores open again, so you will have to be faster. If you don’t manage to escape in time you will loose everything.</w:t>
       </w:r>
     </w:p>
     <w:p>
@@ -56,7 +71,15 @@
       </w:pPr>
       <w:r>
         <w:rPr/>
-        <w:t xml:space="preserve">The supermarket is full of guards that are patrolling. The moment they see you they will chase you and if they catch you, you loose all the stuff you have stolen. You can use the stuff that you are carrying to throw it to the guards to slow them or to move faster. </w:t>
+        <w:t xml:space="preserve">The supermarket is full of guards that are patrolling. The moment they see you they will chase you and, if they catch you, you </w:t>
+      </w:r>
+      <w:r>
+        <w:rPr/>
+        <w:t xml:space="preserve">will </w:t>
+      </w:r>
+      <w:r>
+        <w:rPr/>
+        <w:t xml:space="preserve">loose all the stuff you have stolen. </w:t>
       </w:r>
     </w:p>
     <w:p>
@@ -3039,7 +3062,10 @@
         </w:rPr>
       </w:pPr>
       <w:r>
-        <w:rPr/>
+        <w:rPr>
+          <w:b w:val="false"/>
+          <w:bCs w:val="false"/>
+        </w:rPr>
       </w:r>
     </w:p>
     <w:p>
@@ -3059,7 +3085,10 @@
         </w:rPr>
       </w:pPr>
       <w:r>
-        <w:rPr/>
+        <w:rPr>
+          <w:b w:val="false"/>
+          <w:bCs w:val="false"/>
+        </w:rPr>
       </w:r>
     </w:p>
     <w:p>
@@ -3079,7 +3108,10 @@
         </w:rPr>
       </w:pPr>
       <w:r>
-        <w:rPr/>
+        <w:rPr>
+          <w:b w:val="false"/>
+          <w:bCs w:val="false"/>
+        </w:rPr>
       </w:r>
     </w:p>
     <w:p>
@@ -3099,7 +3131,10 @@
         </w:rPr>
       </w:pPr>
       <w:r>
-        <w:rPr/>
+        <w:rPr>
+          <w:b w:val="false"/>
+          <w:bCs w:val="false"/>
+        </w:rPr>
       </w:r>
     </w:p>
     <w:p>
@@ -3143,7 +3178,10 @@
         </w:rPr>
       </w:pPr>
       <w:r>
-        <w:rPr/>
+        <w:rPr>
+          <w:b w:val="false"/>
+          <w:bCs w:val="false"/>
+        </w:rPr>
       </w:r>
     </w:p>
     <w:p>
@@ -3389,8 +3427,8 @@
       </w:pPr>
       <w:r>
         <w:rPr>
-          <w:b w:val="false"/>
-          <w:bCs w:val="false"/>
+          <w:b/>
+          <w:bCs/>
         </w:rPr>
       </w:r>
     </w:p>
@@ -3450,8 +3488,24 @@
           <w:szCs w:val="24"/>
           <w:lang w:val="en-GB" w:eastAsia="zh-CN" w:bidi="hi-IN"/>
         </w:rPr>
-        <w:t xml:space="preserve">difficult the player movement </w:t>
-      </w:r>
+        <w:t>difficult the player movement if he steps on it in the Stealth Mode.</w:t>
+      </w:r>
+    </w:p>
+    <w:p>
+      <w:pPr>
+        <w:pStyle w:val="Normal"/>
+        <w:numPr>
+          <w:ilvl w:val="0"/>
+          <w:numId w:val="15"/>
+        </w:numPr>
+        <w:bidi w:val="0"/>
+        <w:jc w:val="start"/>
+        <w:rPr>
+          <w:b w:val="false"/>
+          <w:b w:val="false"/>
+          <w:bCs w:val="false"/>
+        </w:rPr>
+      </w:pPr>
       <w:r>
         <w:rPr>
           <w:rFonts w:eastAsia="NSimSun" w:cs="Lucida Sans"/>
@@ -3463,7 +3517,7 @@
           <w:szCs w:val="24"/>
           <w:lang w:val="en-GB" w:eastAsia="zh-CN" w:bidi="hi-IN"/>
         </w:rPr>
-        <w:t>if he steps on it in the Stealth Mode.</w:t>
+        <w:t>Objects that the player can grab are always in the same position but they randomly change every time a new game starts</w:t>
       </w:r>
     </w:p>
     <w:p>
@@ -3483,35 +3537,6 @@
       </w:pPr>
       <w:r>
         <w:rPr>
-          <w:rFonts w:eastAsia="NSimSun" w:cs="Lucida Sans"/>
-          <w:b w:val="false"/>
-          <w:bCs w:val="false"/>
-          <w:color w:val="auto"/>
-          <w:kern w:val="2"/>
-          <w:sz w:val="24"/>
-          <w:szCs w:val="24"/>
-          <w:lang w:val="en-GB" w:eastAsia="zh-CN" w:bidi="hi-IN"/>
-        </w:rPr>
-        <w:t>Objects that the player can grab are always in the same position but they randomly change every time a new game starts</w:t>
-      </w:r>
-    </w:p>
-    <w:p>
-      <w:pPr>
-        <w:pStyle w:val="Normal"/>
-        <w:numPr>
-          <w:ilvl w:val="0"/>
-          <w:numId w:val="15"/>
-        </w:numPr>
-        <w:bidi w:val="0"/>
-        <w:jc w:val="start"/>
-        <w:rPr>
-          <w:b w:val="false"/>
-          <w:b w:val="false"/>
-          <w:bCs w:val="false"/>
-        </w:rPr>
-      </w:pPr>
-      <w:r>
-        <w:rPr>
           <w:b w:val="false"/>
           <w:bCs w:val="false"/>
         </w:rPr>
@@ -3753,14 +3778,7 @@
           <w:b w:val="false"/>
           <w:bCs w:val="false"/>
         </w:rPr>
-        <w:t>C</w:t>
-      </w:r>
-      <w:r>
-        <w:rPr>
-          <w:b w:val="false"/>
-          <w:bCs w:val="false"/>
-        </w:rPr>
-        <w:t xml:space="preserve">an pick up </w:t>
+        <w:t xml:space="preserve">Can pick up </w:t>
       </w:r>
       <w:r>
         <w:rPr>
@@ -3941,41 +3959,20 @@
       </w:pPr>
       <w:r>
         <w:rPr>
-          <w:b w:val="false"/>
-          <w:bCs w:val="false"/>
-        </w:rPr>
-      </w:r>
-    </w:p>
-    <w:p>
-      <w:pPr>
-        <w:pStyle w:val="Normal"/>
-        <w:numPr>
-          <w:ilvl w:val="0"/>
-          <w:numId w:val="13"/>
-        </w:numPr>
-        <w:bidi w:val="0"/>
-        <w:jc w:val="start"/>
-        <w:rPr/>
-      </w:pPr>
-      <w:r>
-        <w:rPr>
           <w:rFonts w:eastAsia="NSimSun" w:cs="Lucida Sans"/>
-          <w:b w:val="false"/>
-          <w:bCs w:val="false"/>
           <w:color w:val="auto"/>
           <w:kern w:val="2"/>
           <w:sz w:val="24"/>
           <w:szCs w:val="24"/>
           <w:lang w:val="en-GB" w:eastAsia="zh-CN" w:bidi="hi-IN"/>
         </w:rPr>
-        <w:t>Running Mode</w:t>
-      </w:r>
-    </w:p>
-    <w:p>
-      <w:pPr>
-        <w:pStyle w:val="Normal"/>
-        <w:numPr>
-          <w:ilvl w:val="1"/>
+      </w:r>
+    </w:p>
+    <w:p>
+      <w:pPr>
+        <w:pStyle w:val="Normal"/>
+        <w:numPr>
+          <w:ilvl w:val="0"/>
           <w:numId w:val="13"/>
         </w:numPr>
         <w:bidi w:val="0"/>
@@ -3993,8 +3990,20 @@
           <w:szCs w:val="24"/>
           <w:lang w:val="en-GB" w:eastAsia="zh-CN" w:bidi="hi-IN"/>
         </w:rPr>
-        <w:t>M</w:t>
-      </w:r>
+        <w:t>Running Mode</w:t>
+      </w:r>
+    </w:p>
+    <w:p>
+      <w:pPr>
+        <w:pStyle w:val="Normal"/>
+        <w:numPr>
+          <w:ilvl w:val="1"/>
+          <w:numId w:val="13"/>
+        </w:numPr>
+        <w:bidi w:val="0"/>
+        <w:jc w:val="start"/>
+        <w:rPr/>
+      </w:pPr>
       <w:r>
         <w:rPr>
           <w:rFonts w:eastAsia="NSimSun" w:cs="Lucida Sans"/>
@@ -4006,7 +4015,7 @@
           <w:szCs w:val="24"/>
           <w:lang w:val="en-GB" w:eastAsia="zh-CN" w:bidi="hi-IN"/>
         </w:rPr>
-        <w:t>ovement speed is incremented</w:t>
+        <w:t>Movement speed is incremented</w:t>
       </w:r>
     </w:p>
     <w:p>
@@ -4185,20 +4194,7 @@
           <w:szCs w:val="24"/>
           <w:lang w:val="en-GB" w:eastAsia="zh-CN" w:bidi="hi-IN"/>
         </w:rPr>
-        <w:t xml:space="preserve">There are water puddles in the ground that difficult the player movement </w:t>
-      </w:r>
-      <w:r>
-        <w:rPr>
-          <w:rFonts w:eastAsia="NSimSun" w:cs="Lucida Sans"/>
-          <w:b w:val="false"/>
-          <w:bCs w:val="false"/>
-          <w:color w:val="auto"/>
-          <w:kern w:val="2"/>
-          <w:sz w:val="24"/>
-          <w:szCs w:val="24"/>
-          <w:lang w:val="en-GB" w:eastAsia="zh-CN" w:bidi="hi-IN"/>
-        </w:rPr>
-        <w:t>if he steps on it.</w:t>
+        <w:t>There are water puddles in the ground that difficult the player movement if he steps on it.</w:t>
       </w:r>
     </w:p>
     <w:p>
@@ -4512,10 +4508,7 @@
         </w:rPr>
       </w:pPr>
       <w:r>
-        <w:rPr>
-          <w:b w:val="false"/>
-          <w:bCs w:val="false"/>
-        </w:rPr>
+        <w:rPr/>
       </w:r>
     </w:p>
     <w:sectPr>

</xml_diff>